<commit_message>
added name to report
</commit_message>
<xml_diff>
--- a/Assignment3/Paper/Test case report.docx
+++ b/Assignment3/Paper/Test case report.docx
@@ -1,6 +1,6 @@
 
 <file path=word/document.xml><?xml version="1.0" encoding="utf-8"?>
-<w:document xmlns:ve="http://schemas.openxmlformats.org/markup-compatibility/2006" xmlns:o="urn:schemas-microsoft-com:office:office" xmlns:r="http://schemas.openxmlformats.org/officeDocument/2006/relationships" xmlns:m="http://schemas.openxmlformats.org/officeDocument/2006/math" xmlns:v="urn:schemas-microsoft-com:vml" xmlns:wp="http://schemas.openxmlformats.org/drawingml/2006/wordprocessingDrawing" xmlns:w10="urn:schemas-microsoft-com:office:word" xmlns:w="http://schemas.openxmlformats.org/wordprocessingml/2006/main" xmlns:wne="http://schemas.microsoft.com/office/word/2006/wordml">
+<w:document xmlns:wpc="http://schemas.microsoft.com/office/word/2010/wordprocessingCanvas" xmlns:mo="http://schemas.microsoft.com/office/mac/office/2008/main" xmlns:mc="http://schemas.openxmlformats.org/markup-compatibility/2006" xmlns:mv="urn:schemas-microsoft-com:mac:vml" xmlns:o="urn:schemas-microsoft-com:office:office" xmlns:r="http://schemas.openxmlformats.org/officeDocument/2006/relationships" xmlns:m="http://schemas.openxmlformats.org/officeDocument/2006/math" xmlns:v="urn:schemas-microsoft-com:vml" xmlns:wp14="http://schemas.microsoft.com/office/word/2010/wordprocessingDrawing" xmlns:wp="http://schemas.openxmlformats.org/drawingml/2006/wordprocessingDrawing" xmlns:w10="urn:schemas-microsoft-com:office:word" xmlns:w="http://schemas.openxmlformats.org/wordprocessingml/2006/main" xmlns:w14="http://schemas.microsoft.com/office/word/2010/wordml" xmlns:wpg="http://schemas.microsoft.com/office/word/2010/wordprocessingGroup" xmlns:wpi="http://schemas.microsoft.com/office/word/2010/wordprocessingInk" xmlns:wne="http://schemas.microsoft.com/office/word/2006/wordml" xmlns:wps="http://schemas.microsoft.com/office/word/2010/wordprocessingShape" mc:Ignorable="w14 wp14">
   <w:body>
     <w:p>
       <w:pPr>
@@ -236,37 +236,29 @@
           <w:b/>
           <w:sz w:val="36"/>
         </w:rPr>
-        <w:t xml:space="preserve">Alexander </w:t>
-      </w:r>
-      <w:proofErr w:type="spellStart"/>
+        <w:t xml:space="preserve">Alexander Simes </w:t>
+      </w:r>
       <w:r>
         <w:rPr>
           <w:rFonts w:ascii="Consolas" w:hAnsi="Consolas" w:cs="Consolas"/>
           <w:b/>
           <w:sz w:val="36"/>
         </w:rPr>
-        <w:t>Simes</w:t>
-      </w:r>
-      <w:proofErr w:type="spellEnd"/>
+        <w:t>4415299</w:t>
+      </w:r>
+      <w:bookmarkStart w:id="0" w:name="_GoBack"/>
+      <w:bookmarkEnd w:id="0"/>
       <w:r>
         <w:rPr>
           <w:rFonts w:ascii="Consolas" w:hAnsi="Consolas" w:cs="Consolas"/>
           <w:b/>
-          <w:sz w:val="36"/>
-        </w:rPr>
-        <w:t xml:space="preserve"> ???????</w:t>
-      </w:r>
-      <w:r>
-        <w:rPr>
-          <w:rFonts w:ascii="Consolas" w:hAnsi="Consolas" w:cs="Consolas"/>
-          <w:b/>
         </w:rPr>
         <w:br w:type="page"/>
       </w:r>
     </w:p>
     <w:p>
       <w:pPr>
-        <w:pStyle w:val="Kop1"/>
+        <w:pStyle w:val="Heading1"/>
         <w:rPr>
           <w:rFonts w:ascii="Consolas" w:hAnsi="Consolas" w:cs="Consolas"/>
         </w:rPr>
@@ -294,7 +286,7 @@
     </w:p>
     <w:p>
       <w:pPr>
-        <w:pStyle w:val="Kop2"/>
+        <w:pStyle w:val="Heading2"/>
         <w:rPr>
           <w:rFonts w:ascii="Consolas" w:hAnsi="Consolas" w:cs="Consolas"/>
         </w:rPr>
@@ -1038,7 +1030,7 @@
     </w:p>
     <w:p>
       <w:pPr>
-        <w:pStyle w:val="Kop1"/>
+        <w:pStyle w:val="Heading1"/>
         <w:rPr>
           <w:rFonts w:ascii="Consolas" w:hAnsi="Consolas" w:cs="Consolas"/>
         </w:rPr>
@@ -1087,7 +1079,7 @@
     </w:p>
     <w:p>
       <w:pPr>
-        <w:pStyle w:val="Kop2"/>
+        <w:pStyle w:val="Heading2"/>
         <w:rPr>
           <w:rFonts w:ascii="Consolas" w:hAnsi="Consolas" w:cs="Consolas"/>
           <w:sz w:val="20"/>
@@ -1574,7 +1566,7 @@
     </w:p>
     <w:p>
       <w:pPr>
-        <w:pStyle w:val="Kop2"/>
+        <w:pStyle w:val="Heading2"/>
         <w:rPr>
           <w:rFonts w:ascii="Consolas" w:hAnsi="Consolas" w:cs="Consolas"/>
         </w:rPr>
@@ -1588,9 +1580,9 @@
     </w:p>
     <w:tbl>
       <w:tblPr>
-        <w:tblStyle w:val="Tabelraster"/>
+        <w:tblStyle w:val="TableGrid"/>
         <w:tblW w:w="0" w:type="auto"/>
-        <w:tblLook w:val="04A0"/>
+        <w:tblLook w:val="04A0" w:firstRow="1" w:lastRow="0" w:firstColumn="1" w:lastColumn="0" w:noHBand="0" w:noVBand="1"/>
       </w:tblPr>
       <w:tblGrid>
         <w:gridCol w:w="4650"/>
@@ -1623,11 +1615,13 @@
             <w:r>
               <w:rPr>
                 <w:rFonts w:ascii="Consolas" w:hAnsi="Consolas" w:cs="Consolas"/>
-                <w:sz w:val="20"/>
-                <w:szCs w:val="20"/>
+                <w:noProof/>
+                <w:sz w:val="20"/>
+                <w:szCs w:val="20"/>
+                <w:lang w:val="en-US"/>
               </w:rPr>
               <w:drawing>
-                <wp:inline distT="0" distB="0" distL="0" distR="0">
+                <wp:inline distT="0" distB="0" distL="0" distR="0" wp14:anchorId="545CC7BC" wp14:editId="066750D7">
                   <wp:extent cx="2874016" cy="1363980"/>
                   <wp:effectExtent l="19050" t="0" r="2534" b="0"/>
                   <wp:docPr id="9" name="Afbeelding 7"/>
@@ -1644,7 +1638,7 @@
                           </pic:cNvPicPr>
                         </pic:nvPicPr>
                         <pic:blipFill>
-                          <a:blip r:embed="rId4"/>
+                          <a:blip r:embed="rId5"/>
                           <a:srcRect/>
                           <a:stretch>
                             <a:fillRect/>
@@ -1700,11 +1694,13 @@
             <w:r>
               <w:rPr>
                 <w:rFonts w:ascii="Consolas" w:hAnsi="Consolas" w:cs="Consolas"/>
-                <w:sz w:val="20"/>
-                <w:szCs w:val="20"/>
+                <w:noProof/>
+                <w:sz w:val="20"/>
+                <w:szCs w:val="20"/>
+                <w:lang w:val="en-US"/>
               </w:rPr>
               <w:drawing>
-                <wp:inline distT="0" distB="0" distL="0" distR="0">
+                <wp:inline distT="0" distB="0" distL="0" distR="0" wp14:anchorId="4494FDE7" wp14:editId="22DD70CB">
                   <wp:extent cx="2876550" cy="1112520"/>
                   <wp:effectExtent l="19050" t="0" r="0" b="0"/>
                   <wp:docPr id="10" name="Afbeelding 6"/>
@@ -1721,7 +1717,7 @@
                           </pic:cNvPicPr>
                         </pic:nvPicPr>
                         <pic:blipFill>
-                          <a:blip r:embed="rId5"/>
+                          <a:blip r:embed="rId6"/>
                           <a:srcRect/>
                           <a:stretch>
                             <a:fillRect/>
@@ -1782,10 +1778,10 @@
                 <w:noProof/>
                 <w:sz w:val="20"/>
                 <w:szCs w:val="20"/>
-                <w:lang w:eastAsia="en-GB"/>
+                <w:lang w:val="en-US"/>
               </w:rPr>
               <w:drawing>
-                <wp:inline distT="0" distB="0" distL="0" distR="0">
+                <wp:inline distT="0" distB="0" distL="0" distR="0" wp14:anchorId="243CE87A" wp14:editId="4FAF43CC">
                   <wp:extent cx="2914650" cy="857249"/>
                   <wp:effectExtent l="19050" t="0" r="0" b="0"/>
                   <wp:docPr id="11" name="Afbeelding 6"/>
@@ -1802,7 +1798,7 @@
                           </pic:cNvPicPr>
                         </pic:nvPicPr>
                         <pic:blipFill>
-                          <a:blip r:embed="rId6"/>
+                          <a:blip r:embed="rId7"/>
                           <a:srcRect/>
                           <a:stretch>
                             <a:fillRect/>
@@ -1855,10 +1851,10 @@
                 <w:noProof/>
                 <w:sz w:val="20"/>
                 <w:szCs w:val="20"/>
-                <w:lang w:eastAsia="en-GB"/>
+                <w:lang w:val="en-US"/>
               </w:rPr>
               <w:drawing>
-                <wp:inline distT="0" distB="0" distL="0" distR="0">
+                <wp:inline distT="0" distB="0" distL="0" distR="0" wp14:anchorId="11C8BAC9" wp14:editId="5CB2640B">
                   <wp:extent cx="2876550" cy="869941"/>
                   <wp:effectExtent l="19050" t="0" r="0" b="0"/>
                   <wp:docPr id="12" name="Afbeelding 9"/>
@@ -1875,7 +1871,7 @@
                           </pic:cNvPicPr>
                         </pic:nvPicPr>
                         <pic:blipFill>
-                          <a:blip r:embed="rId7"/>
+                          <a:blip r:embed="rId8"/>
                           <a:srcRect/>
                           <a:stretch>
                             <a:fillRect/>
@@ -1955,7 +1951,7 @@
     </w:p>
     <w:p>
       <w:pPr>
-        <w:pStyle w:val="Kop1"/>
+        <w:pStyle w:val="Heading1"/>
         <w:rPr>
           <w:rFonts w:ascii="Consolas" w:hAnsi="Consolas" w:cs="Consolas"/>
         </w:rPr>
@@ -2003,7 +1999,7 @@
     </w:p>
     <w:p>
       <w:pPr>
-        <w:pStyle w:val="Kop2"/>
+        <w:pStyle w:val="Heading2"/>
         <w:rPr>
           <w:rFonts w:ascii="Consolas" w:hAnsi="Consolas" w:cs="Consolas"/>
         </w:rPr>
@@ -2468,7 +2464,27 @@
           <w:sz w:val="20"/>
           <w:szCs w:val="20"/>
         </w:rPr>
-        <w:t>3 has been elected.</w:t>
+        <w:t xml:space="preserve">3 </w:t>
+      </w:r>
+      <w:proofErr w:type="gramStart"/>
+      <w:r>
+        <w:rPr>
+          <w:rFonts w:ascii="Consolas" w:hAnsi="Consolas" w:cs="Consolas"/>
+          <w:color w:val="4F6228" w:themeColor="accent3" w:themeShade="80"/>
+          <w:sz w:val="20"/>
+          <w:szCs w:val="20"/>
+        </w:rPr>
+        <w:t>has</w:t>
+      </w:r>
+      <w:proofErr w:type="gramEnd"/>
+      <w:r>
+        <w:rPr>
+          <w:rFonts w:ascii="Consolas" w:hAnsi="Consolas" w:cs="Consolas"/>
+          <w:color w:val="4F6228" w:themeColor="accent3" w:themeShade="80"/>
+          <w:sz w:val="20"/>
+          <w:szCs w:val="20"/>
+        </w:rPr>
+        <w:t xml:space="preserve"> been elected.</w:t>
       </w:r>
     </w:p>
     <w:p>
@@ -2711,7 +2727,7 @@
       </w:r>
       <w:r>
         <w:rPr>
-          <w:rStyle w:val="Kop2Char"/>
+          <w:rStyle w:val="Heading2Char"/>
           <w:rFonts w:ascii="Consolas" w:hAnsi="Consolas" w:cs="Consolas"/>
         </w:rPr>
         <w:t>Algorithm Steps</w:t>
@@ -2719,10 +2735,10 @@
     </w:p>
     <w:tbl>
       <w:tblPr>
-        <w:tblStyle w:val="Tabelraster"/>
+        <w:tblStyle w:val="TableGrid"/>
         <w:tblW w:w="9923" w:type="dxa"/>
         <w:tblInd w:w="-459" w:type="dxa"/>
-        <w:tblLook w:val="04A0"/>
+        <w:tblLook w:val="04A0" w:firstRow="1" w:lastRow="0" w:firstColumn="1" w:lastColumn="0" w:noHBand="0" w:noVBand="1"/>
       </w:tblPr>
       <w:tblGrid>
         <w:gridCol w:w="3396"/>
@@ -2755,12 +2771,14 @@
             <w:r>
               <w:rPr>
                 <w:rFonts w:ascii="Consolas" w:hAnsi="Consolas" w:cs="Consolas"/>
-                <w:color w:val="4F6228" w:themeColor="accent3" w:themeShade="80"/>
-                <w:sz w:val="20"/>
-                <w:szCs w:val="20"/>
+                <w:noProof/>
+                <w:color w:val="4F6228" w:themeColor="accent3" w:themeShade="80"/>
+                <w:sz w:val="20"/>
+                <w:szCs w:val="20"/>
+                <w:lang w:val="en-US"/>
               </w:rPr>
               <w:drawing>
-                <wp:inline distT="0" distB="0" distL="0" distR="0">
+                <wp:inline distT="0" distB="0" distL="0" distR="0" wp14:anchorId="42B4EE96" wp14:editId="3231BC3F">
                   <wp:extent cx="1908810" cy="2407920"/>
                   <wp:effectExtent l="19050" t="0" r="0" b="0"/>
                   <wp:docPr id="45" name="Afbeelding 12"/>
@@ -2777,7 +2795,7 @@
                           </pic:cNvPicPr>
                         </pic:nvPicPr>
                         <pic:blipFill>
-                          <a:blip r:embed="rId8"/>
+                          <a:blip r:embed="rId9"/>
                           <a:srcRect l="3714" t="2703" r="5249" b="3475"/>
                           <a:stretch>
                             <a:fillRect/>
@@ -2832,12 +2850,14 @@
             <w:r>
               <w:rPr>
                 <w:rFonts w:ascii="Consolas" w:hAnsi="Consolas" w:cs="Consolas"/>
-                <w:color w:val="4F6228" w:themeColor="accent3" w:themeShade="80"/>
-                <w:sz w:val="20"/>
-                <w:szCs w:val="20"/>
+                <w:noProof/>
+                <w:color w:val="4F6228" w:themeColor="accent3" w:themeShade="80"/>
+                <w:sz w:val="20"/>
+                <w:szCs w:val="20"/>
+                <w:lang w:val="en-US"/>
               </w:rPr>
               <w:drawing>
-                <wp:inline distT="0" distB="0" distL="0" distR="0">
+                <wp:inline distT="0" distB="0" distL="0" distR="0" wp14:anchorId="390F88DD" wp14:editId="2402672B">
                   <wp:extent cx="1991172" cy="2293620"/>
                   <wp:effectExtent l="19050" t="0" r="9078" b="0"/>
                   <wp:docPr id="29" name="Afbeelding 14"/>
@@ -2854,7 +2874,7 @@
                           </pic:cNvPicPr>
                         </pic:nvPicPr>
                         <pic:blipFill>
-                          <a:blip r:embed="rId9"/>
+                          <a:blip r:embed="rId10"/>
                           <a:srcRect l="3899" t="3448" r="4277" b="3448"/>
                           <a:stretch>
                             <a:fillRect/>
@@ -2909,12 +2929,14 @@
             <w:r>
               <w:rPr>
                 <w:rFonts w:ascii="Consolas" w:hAnsi="Consolas" w:cs="Consolas"/>
-                <w:color w:val="4F6228" w:themeColor="accent3" w:themeShade="80"/>
-                <w:sz w:val="20"/>
-                <w:szCs w:val="20"/>
+                <w:noProof/>
+                <w:color w:val="4F6228" w:themeColor="accent3" w:themeShade="80"/>
+                <w:sz w:val="20"/>
+                <w:szCs w:val="20"/>
+                <w:lang w:val="en-US"/>
               </w:rPr>
               <w:drawing>
-                <wp:inline distT="0" distB="0" distL="0" distR="0">
+                <wp:inline distT="0" distB="0" distL="0" distR="0" wp14:anchorId="0B3CB125" wp14:editId="326487B9">
                   <wp:extent cx="1985010" cy="2400300"/>
                   <wp:effectExtent l="19050" t="0" r="0" b="0"/>
                   <wp:docPr id="51" name="Afbeelding 15"/>
@@ -2931,7 +2953,7 @@
                           </pic:cNvPicPr>
                         </pic:nvPicPr>
                         <pic:blipFill>
-                          <a:blip r:embed="rId10"/>
+                          <a:blip r:embed="rId11"/>
                           <a:srcRect l="4433" t="2974" r="3723" b="4461"/>
                           <a:stretch>
                             <a:fillRect/>
@@ -2989,12 +3011,14 @@
             <w:r>
               <w:rPr>
                 <w:rFonts w:ascii="Consolas" w:hAnsi="Consolas" w:cs="Consolas"/>
-                <w:color w:val="4F6228" w:themeColor="accent3" w:themeShade="80"/>
-                <w:sz w:val="20"/>
-                <w:szCs w:val="20"/>
+                <w:noProof/>
+                <w:color w:val="4F6228" w:themeColor="accent3" w:themeShade="80"/>
+                <w:sz w:val="20"/>
+                <w:szCs w:val="20"/>
+                <w:lang w:val="en-US"/>
               </w:rPr>
               <w:drawing>
-                <wp:inline distT="0" distB="0" distL="0" distR="0">
+                <wp:inline distT="0" distB="0" distL="0" distR="0" wp14:anchorId="55B78F49" wp14:editId="7E00BD81">
                   <wp:extent cx="2000250" cy="2385060"/>
                   <wp:effectExtent l="19050" t="0" r="0" b="0"/>
                   <wp:docPr id="31" name="Afbeelding 17"/>
@@ -3011,7 +3035,7 @@
                           </pic:cNvPicPr>
                         </pic:nvPicPr>
                         <pic:blipFill>
-                          <a:blip r:embed="rId11"/>
+                          <a:blip r:embed="rId12"/>
                           <a:srcRect l="3723" t="3548" r="3014" b="4213"/>
                           <a:stretch>
                             <a:fillRect/>
@@ -3066,12 +3090,14 @@
             <w:r>
               <w:rPr>
                 <w:rFonts w:ascii="Consolas" w:hAnsi="Consolas" w:cs="Consolas"/>
-                <w:color w:val="4F6228" w:themeColor="accent3" w:themeShade="80"/>
-                <w:sz w:val="20"/>
-                <w:szCs w:val="20"/>
+                <w:noProof/>
+                <w:color w:val="4F6228" w:themeColor="accent3" w:themeShade="80"/>
+                <w:sz w:val="20"/>
+                <w:szCs w:val="20"/>
+                <w:lang w:val="en-US"/>
               </w:rPr>
               <w:drawing>
-                <wp:inline distT="0" distB="0" distL="0" distR="0">
+                <wp:inline distT="0" distB="0" distL="0" distR="0" wp14:anchorId="7D7303D5" wp14:editId="4066F9E4">
                   <wp:extent cx="1977390" cy="2324100"/>
                   <wp:effectExtent l="19050" t="0" r="3810" b="0"/>
                   <wp:docPr id="32" name="Afbeelding 19"/>
@@ -3088,7 +3114,7 @@
                           </pic:cNvPicPr>
                         </pic:nvPicPr>
                         <pic:blipFill>
-                          <a:blip r:embed="rId12"/>
+                          <a:blip r:embed="rId13"/>
                           <a:srcRect l="4078" t="3899" r="4078" b="3899"/>
                           <a:stretch>
                             <a:fillRect/>
@@ -3143,12 +3169,14 @@
             <w:r>
               <w:rPr>
                 <w:rFonts w:ascii="Consolas" w:hAnsi="Consolas" w:cs="Consolas"/>
-                <w:color w:val="4F6228" w:themeColor="accent3" w:themeShade="80"/>
-                <w:sz w:val="20"/>
-                <w:szCs w:val="20"/>
+                <w:noProof/>
+                <w:color w:val="4F6228" w:themeColor="accent3" w:themeShade="80"/>
+                <w:sz w:val="20"/>
+                <w:szCs w:val="20"/>
+                <w:lang w:val="en-US"/>
               </w:rPr>
               <w:drawing>
-                <wp:inline distT="0" distB="0" distL="0" distR="0">
+                <wp:inline distT="0" distB="0" distL="0" distR="0" wp14:anchorId="498D6EE1" wp14:editId="51E3796A">
                   <wp:extent cx="1981200" cy="2324100"/>
                   <wp:effectExtent l="19050" t="0" r="0" b="0"/>
                   <wp:docPr id="52" name="Afbeelding 20"/>
@@ -3165,7 +3193,7 @@
                           </pic:cNvPicPr>
                         </pic:nvPicPr>
                         <pic:blipFill>
-                          <a:blip r:embed="rId13"/>
+                          <a:blip r:embed="rId14"/>
                           <a:srcRect l="4394" t="3440" r="4210" b="4181"/>
                           <a:stretch>
                             <a:fillRect/>
@@ -3231,12 +3259,14 @@
             <w:r>
               <w:rPr>
                 <w:rFonts w:ascii="Consolas" w:hAnsi="Consolas" w:cs="Consolas"/>
-                <w:color w:val="4F6228" w:themeColor="accent3" w:themeShade="80"/>
-                <w:sz w:val="20"/>
-                <w:szCs w:val="20"/>
+                <w:noProof/>
+                <w:color w:val="4F6228" w:themeColor="accent3" w:themeShade="80"/>
+                <w:sz w:val="20"/>
+                <w:szCs w:val="20"/>
+                <w:lang w:val="en-US"/>
               </w:rPr>
               <w:drawing>
-                <wp:inline distT="0" distB="0" distL="0" distR="0">
+                <wp:inline distT="0" distB="0" distL="0" distR="0" wp14:anchorId="1EB5C2E2" wp14:editId="3E0216BE">
                   <wp:extent cx="1985010" cy="2407920"/>
                   <wp:effectExtent l="19050" t="0" r="0" b="0"/>
                   <wp:docPr id="53" name="Afbeelding 22"/>
@@ -3253,7 +3283,7 @@
                           </pic:cNvPicPr>
                         </pic:nvPicPr>
                         <pic:blipFill>
-                          <a:blip r:embed="rId14"/>
+                          <a:blip r:embed="rId15"/>
                           <a:srcRect l="5800" t="3899" r="2456" b="4185"/>
                           <a:stretch>
                             <a:fillRect/>
@@ -3317,12 +3347,14 @@
             <w:r>
               <w:rPr>
                 <w:rFonts w:ascii="Consolas" w:hAnsi="Consolas" w:cs="Consolas"/>
-                <w:color w:val="4F6228" w:themeColor="accent3" w:themeShade="80"/>
-                <w:sz w:val="20"/>
-                <w:szCs w:val="20"/>
+                <w:noProof/>
+                <w:color w:val="4F6228" w:themeColor="accent3" w:themeShade="80"/>
+                <w:sz w:val="20"/>
+                <w:szCs w:val="20"/>
+                <w:lang w:val="en-US"/>
               </w:rPr>
               <w:drawing>
-                <wp:inline distT="0" distB="0" distL="0" distR="0">
+                <wp:inline distT="0" distB="0" distL="0" distR="0" wp14:anchorId="712F4B2A" wp14:editId="3E6389C9">
                   <wp:extent cx="1985010" cy="2407920"/>
                   <wp:effectExtent l="19050" t="0" r="0" b="0"/>
                   <wp:docPr id="54" name="Afbeelding 23"/>
@@ -3339,7 +3371,7 @@
                           </pic:cNvPicPr>
                         </pic:nvPicPr>
                         <pic:blipFill>
-                          <a:blip r:embed="rId15"/>
+                          <a:blip r:embed="rId16"/>
                           <a:srcRect l="4433" t="3899" r="3363" b="3899"/>
                           <a:stretch>
                             <a:fillRect/>
@@ -3403,12 +3435,14 @@
             <w:r>
               <w:rPr>
                 <w:rFonts w:ascii="Consolas" w:hAnsi="Consolas" w:cs="Consolas"/>
-                <w:color w:val="4F6228" w:themeColor="accent3" w:themeShade="80"/>
-                <w:sz w:val="20"/>
-                <w:szCs w:val="20"/>
+                <w:noProof/>
+                <w:color w:val="4F6228" w:themeColor="accent3" w:themeShade="80"/>
+                <w:sz w:val="20"/>
+                <w:szCs w:val="20"/>
+                <w:lang w:val="en-US"/>
               </w:rPr>
               <w:drawing>
-                <wp:inline distT="0" distB="0" distL="0" distR="0">
+                <wp:inline distT="0" distB="0" distL="0" distR="0" wp14:anchorId="0BA9C3DB" wp14:editId="0ACB6840">
                   <wp:extent cx="1962150" cy="2369820"/>
                   <wp:effectExtent l="19050" t="0" r="0" b="0"/>
                   <wp:docPr id="55" name="Afbeelding 24"/>
@@ -3425,7 +3459,7 @@
                           </pic:cNvPicPr>
                         </pic:nvPicPr>
                         <pic:blipFill>
-                          <a:blip r:embed="rId16"/>
+                          <a:blip r:embed="rId17"/>
                           <a:srcRect l="4787" t="3899" r="3723" b="3899"/>
                           <a:stretch>
                             <a:fillRect/>
@@ -3505,7 +3539,7 @@
     </w:p>
     <w:p>
       <w:pPr>
-        <w:pStyle w:val="Kop1"/>
+        <w:pStyle w:val="Heading1"/>
         <w:rPr>
           <w:rFonts w:ascii="Consolas" w:hAnsi="Consolas" w:cs="Consolas"/>
         </w:rPr>
@@ -3544,12 +3578,30 @@
           <w:sz w:val="20"/>
           <w:szCs w:val="20"/>
         </w:rPr>
-        <w:t>One test case to consider is the one where the predicted winner is the only one actively participating in the algorithm. One would expect that this setting results in the same test case as Test Case 1, as the other candidate processes acts merely as relays when they are not active in the algorithm. One slight difference is that the processes that are candidates are getting killed.</w:t>
-      </w:r>
-    </w:p>
-    <w:p>
-      <w:pPr>
-        <w:pStyle w:val="Kop2"/>
+        <w:t xml:space="preserve">One test case to consider is the one where the predicted winner is the only one actively participating in the algorithm. One would expect that this setting </w:t>
+      </w:r>
+      <w:proofErr w:type="gramStart"/>
+      <w:r>
+        <w:rPr>
+          <w:rFonts w:ascii="Consolas" w:hAnsi="Consolas" w:cs="Consolas"/>
+          <w:sz w:val="20"/>
+          <w:szCs w:val="20"/>
+        </w:rPr>
+        <w:t>results</w:t>
+      </w:r>
+      <w:proofErr w:type="gramEnd"/>
+      <w:r>
+        <w:rPr>
+          <w:rFonts w:ascii="Consolas" w:hAnsi="Consolas" w:cs="Consolas"/>
+          <w:sz w:val="20"/>
+          <w:szCs w:val="20"/>
+        </w:rPr>
+        <w:t xml:space="preserve"> in the same test case as Test Case 1, as the other candidate processes acts merely as relays when they are not active in the algorithm. One slight difference is that the processes that are candidates are getting killed.</w:t>
+      </w:r>
+    </w:p>
+    <w:p>
+      <w:pPr>
+        <w:pStyle w:val="Heading2"/>
         <w:rPr>
           <w:rFonts w:ascii="Consolas" w:hAnsi="Consolas" w:cs="Consolas"/>
         </w:rPr>
@@ -3995,7 +4047,27 @@
           <w:sz w:val="20"/>
           <w:szCs w:val="20"/>
         </w:rPr>
-        <w:t>999 has been elected.</w:t>
+        <w:t xml:space="preserve">999 </w:t>
+      </w:r>
+      <w:proofErr w:type="gramStart"/>
+      <w:r>
+        <w:rPr>
+          <w:rFonts w:ascii="Consolas" w:hAnsi="Consolas" w:cs="Consolas"/>
+          <w:color w:val="4F6228" w:themeColor="accent3" w:themeShade="80"/>
+          <w:sz w:val="20"/>
+          <w:szCs w:val="20"/>
+        </w:rPr>
+        <w:t>has</w:t>
+      </w:r>
+      <w:proofErr w:type="gramEnd"/>
+      <w:r>
+        <w:rPr>
+          <w:rFonts w:ascii="Consolas" w:hAnsi="Consolas" w:cs="Consolas"/>
+          <w:color w:val="4F6228" w:themeColor="accent3" w:themeShade="80"/>
+          <w:sz w:val="20"/>
+          <w:szCs w:val="20"/>
+        </w:rPr>
+        <w:t xml:space="preserve"> been elected.</w:t>
       </w:r>
     </w:p>
     <w:p>
@@ -4383,7 +4455,7 @@
     </w:p>
     <w:p>
       <w:pPr>
-        <w:pStyle w:val="Kop1"/>
+        <w:pStyle w:val="Heading1"/>
         <w:rPr>
           <w:rFonts w:ascii="Consolas" w:hAnsi="Consolas" w:cs="Consolas"/>
         </w:rPr>
@@ -4555,7 +4627,7 @@
     </w:p>
     <w:p>
       <w:pPr>
-        <w:pStyle w:val="Kop1"/>
+        <w:pStyle w:val="Heading1"/>
         <w:rPr>
           <w:rFonts w:ascii="Consolas" w:hAnsi="Consolas" w:cs="Consolas"/>
         </w:rPr>
@@ -4582,9 +4654,9 @@
     </w:p>
     <w:tbl>
       <w:tblPr>
-        <w:tblStyle w:val="Tabelraster"/>
+        <w:tblStyle w:val="TableGrid"/>
         <w:tblW w:w="0" w:type="auto"/>
-        <w:tblLook w:val="04A0"/>
+        <w:tblLook w:val="04A0" w:firstRow="1" w:lastRow="0" w:firstColumn="1" w:lastColumn="0" w:noHBand="0" w:noVBand="1"/>
       </w:tblPr>
       <w:tblGrid>
         <w:gridCol w:w="1107"/>
@@ -4858,7 +4930,29 @@
                 <w:sz w:val="18"/>
                 <w:szCs w:val="19"/>
               </w:rPr>
-              <w:t>(Re-)Killed</w:t>
+              <w:t>(Re</w:t>
+            </w:r>
+            <w:proofErr w:type="gramStart"/>
+            <w:r>
+              <w:rPr>
+                <w:rFonts w:ascii="Consolas" w:hAnsi="Consolas" w:cs="Consolas"/>
+                <w:b/>
+                <w:color w:val="4F6228" w:themeColor="accent3" w:themeShade="80"/>
+                <w:sz w:val="18"/>
+                <w:szCs w:val="19"/>
+              </w:rPr>
+              <w:t>-)</w:t>
+            </w:r>
+            <w:proofErr w:type="gramEnd"/>
+            <w:r>
+              <w:rPr>
+                <w:rFonts w:ascii="Consolas" w:hAnsi="Consolas" w:cs="Consolas"/>
+                <w:b/>
+                <w:color w:val="4F6228" w:themeColor="accent3" w:themeShade="80"/>
+                <w:sz w:val="18"/>
+                <w:szCs w:val="19"/>
+              </w:rPr>
+              <w:t>Killed</w:t>
             </w:r>
           </w:p>
         </w:tc>
@@ -6689,7 +6783,25 @@
           <w:sz w:val="20"/>
           <w:szCs w:val="20"/>
         </w:rPr>
-        <w:t xml:space="preserve"> was synchronous, one would expect to see the same amount of acknowledgements as (re-)killed messages, but due to the asynchronous structure it can occur that a process is killed between the moment where it sent the request, and receives the grant, which leads to the acknowledgement being discarded.</w:t>
+        <w:t xml:space="preserve"> was synchronous, one would expect to see the same amount of acknowledgements as (re-</w:t>
+      </w:r>
+      <w:proofErr w:type="gramStart"/>
+      <w:r>
+        <w:rPr>
+          <w:rFonts w:ascii="Consolas" w:hAnsi="Consolas" w:cs="Consolas"/>
+          <w:sz w:val="20"/>
+          <w:szCs w:val="20"/>
+        </w:rPr>
+        <w:t>)killed</w:t>
+      </w:r>
+      <w:proofErr w:type="gramEnd"/>
+      <w:r>
+        <w:rPr>
+          <w:rFonts w:ascii="Consolas" w:hAnsi="Consolas" w:cs="Consolas"/>
+          <w:sz w:val="20"/>
+          <w:szCs w:val="20"/>
+        </w:rPr>
+        <w:t xml:space="preserve"> messages, but due to the asynchronous structure it can occur that a process is killed between the moment where it sent the request, and receives the grant, which leads to the acknowledgement being discarded.</w:t>
       </w:r>
     </w:p>
     <w:p>
@@ -6745,7 +6857,7 @@
 </file>
 
 <file path=word/styles.xml><?xml version="1.0" encoding="utf-8"?>
-<w:styles xmlns:r="http://schemas.openxmlformats.org/officeDocument/2006/relationships" xmlns:w="http://schemas.openxmlformats.org/wordprocessingml/2006/main">
+<w:styles xmlns:mc="http://schemas.openxmlformats.org/markup-compatibility/2006" xmlns:r="http://schemas.openxmlformats.org/officeDocument/2006/relationships" xmlns:w="http://schemas.openxmlformats.org/wordprocessingml/2006/main" xmlns:w14="http://schemas.microsoft.com/office/word/2010/wordml" mc:Ignorable="w14">
   <w:docDefaults>
     <w:rPrDefault>
       <w:rPr>
@@ -6761,7 +6873,7 @@
       </w:pPr>
     </w:pPrDefault>
   </w:docDefaults>
-  <w:latentStyles w:defLockedState="0" w:defUIPriority="99" w:defSemiHidden="1" w:defUnhideWhenUsed="1" w:defQFormat="0" w:count="267">
+  <w:latentStyles w:defLockedState="0" w:defUIPriority="99" w:defSemiHidden="1" w:defUnhideWhenUsed="1" w:defQFormat="0" w:count="276">
     <w:lsdException w:name="Normal" w:semiHidden="0" w:uiPriority="0" w:unhideWhenUsed="0" w:qFormat="1"/>
     <w:lsdException w:name="heading 1" w:semiHidden="0" w:uiPriority="9" w:unhideWhenUsed="0" w:qFormat="1"/>
     <w:lsdException w:name="heading 2" w:uiPriority="9" w:qFormat="1"/>
@@ -6900,16 +7012,16 @@
     <w:lsdException w:name="Bibliography" w:uiPriority="37"/>
     <w:lsdException w:name="TOC Heading" w:uiPriority="39" w:qFormat="1"/>
   </w:latentStyles>
-  <w:style w:type="paragraph" w:default="1" w:styleId="Standaard">
+  <w:style w:type="paragraph" w:default="1" w:styleId="Normal">
     <w:name w:val="Normal"/>
     <w:qFormat/>
     <w:rsid w:val="00956F1A"/>
   </w:style>
-  <w:style w:type="paragraph" w:styleId="Kop1">
+  <w:style w:type="paragraph" w:styleId="Heading1">
     <w:name w:val="heading 1"/>
-    <w:basedOn w:val="Standaard"/>
-    <w:next w:val="Standaard"/>
-    <w:link w:val="Kop1Char"/>
+    <w:basedOn w:val="Normal"/>
+    <w:next w:val="Normal"/>
+    <w:link w:val="Heading1Char"/>
     <w:uiPriority w:val="9"/>
     <w:qFormat/>
     <w:rsid w:val="00AC6274"/>
@@ -6928,11 +7040,11 @@
       <w:szCs w:val="28"/>
     </w:rPr>
   </w:style>
-  <w:style w:type="paragraph" w:styleId="Kop2">
+  <w:style w:type="paragraph" w:styleId="Heading2">
     <w:name w:val="heading 2"/>
-    <w:basedOn w:val="Standaard"/>
-    <w:next w:val="Standaard"/>
-    <w:link w:val="Kop2Char"/>
+    <w:basedOn w:val="Normal"/>
+    <w:next w:val="Normal"/>
+    <w:link w:val="Heading2Char"/>
     <w:uiPriority w:val="9"/>
     <w:unhideWhenUsed/>
     <w:qFormat/>
@@ -6952,11 +7064,11 @@
       <w:szCs w:val="26"/>
     </w:rPr>
   </w:style>
-  <w:style w:type="paragraph" w:styleId="Kop3">
+  <w:style w:type="paragraph" w:styleId="Heading3">
     <w:name w:val="heading 3"/>
-    <w:basedOn w:val="Standaard"/>
-    <w:next w:val="Standaard"/>
-    <w:link w:val="Kop3Char"/>
+    <w:basedOn w:val="Normal"/>
+    <w:next w:val="Normal"/>
+    <w:link w:val="Heading3Char"/>
     <w:uiPriority w:val="9"/>
     <w:unhideWhenUsed/>
     <w:qFormat/>
@@ -6974,18 +7086,17 @@
       <w:color w:val="4F81BD" w:themeColor="accent1"/>
     </w:rPr>
   </w:style>
-  <w:style w:type="character" w:default="1" w:styleId="Standaardalinea-lettertype">
+  <w:style w:type="character" w:default="1" w:styleId="DefaultParagraphFont">
     <w:name w:val="Default Paragraph Font"/>
     <w:uiPriority w:val="1"/>
     <w:semiHidden/>
     <w:unhideWhenUsed/>
   </w:style>
-  <w:style w:type="table" w:default="1" w:styleId="Standaardtabel">
+  <w:style w:type="table" w:default="1" w:styleId="TableNormal">
     <w:name w:val="Normal Table"/>
     <w:uiPriority w:val="99"/>
     <w:semiHidden/>
     <w:unhideWhenUsed/>
-    <w:qFormat/>
     <w:tblPr>
       <w:tblInd w:w="0" w:type="dxa"/>
       <w:tblCellMar>
@@ -6996,16 +7107,16 @@
       </w:tblCellMar>
     </w:tblPr>
   </w:style>
-  <w:style w:type="numbering" w:default="1" w:styleId="Geenlijst">
+  <w:style w:type="numbering" w:default="1" w:styleId="NoList">
     <w:name w:val="No List"/>
     <w:uiPriority w:val="99"/>
     <w:semiHidden/>
     <w:unhideWhenUsed/>
   </w:style>
-  <w:style w:type="paragraph" w:styleId="Ballontekst">
+  <w:style w:type="paragraph" w:styleId="BalloonText">
     <w:name w:val="Balloon Text"/>
-    <w:basedOn w:val="Standaard"/>
-    <w:link w:val="BallontekstChar"/>
+    <w:basedOn w:val="Normal"/>
+    <w:link w:val="BalloonTextChar"/>
     <w:uiPriority w:val="99"/>
     <w:semiHidden/>
     <w:unhideWhenUsed/>
@@ -7019,10 +7130,10 @@
       <w:szCs w:val="16"/>
     </w:rPr>
   </w:style>
-  <w:style w:type="character" w:customStyle="1" w:styleId="BallontekstChar">
-    <w:name w:val="Ballontekst Char"/>
-    <w:basedOn w:val="Standaardalinea-lettertype"/>
-    <w:link w:val="Ballontekst"/>
+  <w:style w:type="character" w:customStyle="1" w:styleId="BalloonTextChar">
+    <w:name w:val="Balloon Text Char"/>
+    <w:basedOn w:val="DefaultParagraphFont"/>
+    <w:link w:val="BalloonText"/>
     <w:uiPriority w:val="99"/>
     <w:semiHidden/>
     <w:rsid w:val="00B31337"/>
@@ -7032,9 +7143,9 @@
       <w:szCs w:val="16"/>
     </w:rPr>
   </w:style>
-  <w:style w:type="table" w:styleId="Tabelraster">
+  <w:style w:type="table" w:styleId="TableGrid">
     <w:name w:val="Table Grid"/>
-    <w:basedOn w:val="Standaardtabel"/>
+    <w:basedOn w:val="TableNormal"/>
     <w:uiPriority w:val="59"/>
     <w:rsid w:val="00F8302E"/>
     <w:pPr>
@@ -7058,10 +7169,10 @@
       </w:tblCellMar>
     </w:tblPr>
   </w:style>
-  <w:style w:type="character" w:customStyle="1" w:styleId="Kop1Char">
-    <w:name w:val="Kop 1 Char"/>
-    <w:basedOn w:val="Standaardalinea-lettertype"/>
-    <w:link w:val="Kop1"/>
+  <w:style w:type="character" w:customStyle="1" w:styleId="Heading1Char">
+    <w:name w:val="Heading 1 Char"/>
+    <w:basedOn w:val="DefaultParagraphFont"/>
+    <w:link w:val="Heading1"/>
     <w:uiPriority w:val="9"/>
     <w:rsid w:val="00AC6274"/>
     <w:rPr>
@@ -7073,10 +7184,10 @@
       <w:szCs w:val="28"/>
     </w:rPr>
   </w:style>
-  <w:style w:type="character" w:customStyle="1" w:styleId="Kop2Char">
-    <w:name w:val="Kop 2 Char"/>
-    <w:basedOn w:val="Standaardalinea-lettertype"/>
-    <w:link w:val="Kop2"/>
+  <w:style w:type="character" w:customStyle="1" w:styleId="Heading2Char">
+    <w:name w:val="Heading 2 Char"/>
+    <w:basedOn w:val="DefaultParagraphFont"/>
+    <w:link w:val="Heading2"/>
     <w:uiPriority w:val="9"/>
     <w:rsid w:val="00AC6274"/>
     <w:rPr>
@@ -7088,10 +7199,10 @@
       <w:szCs w:val="26"/>
     </w:rPr>
   </w:style>
-  <w:style w:type="character" w:customStyle="1" w:styleId="Kop3Char">
-    <w:name w:val="Kop 3 Char"/>
-    <w:basedOn w:val="Standaardalinea-lettertype"/>
-    <w:link w:val="Kop3"/>
+  <w:style w:type="character" w:customStyle="1" w:styleId="Heading3Char">
+    <w:name w:val="Heading 3 Char"/>
+    <w:basedOn w:val="DefaultParagraphFont"/>
+    <w:link w:val="Heading3"/>
     <w:uiPriority w:val="9"/>
     <w:rsid w:val="00AC6274"/>
     <w:rPr>
@@ -7100,6 +7211,192 @@
       <w:bCs/>
       <w:color w:val="4F81BD" w:themeColor="accent1"/>
     </w:rPr>
+  </w:style>
+</w:styles>
+</file>
+
+<file path=word/stylesWithEffects.xml><?xml version="1.0" encoding="utf-8"?>
+<w:styles xmlns:wpc="http://schemas.microsoft.com/office/word/2010/wordprocessingCanvas" xmlns:mo="http://schemas.microsoft.com/office/mac/office/2008/main" xmlns:mc="http://schemas.openxmlformats.org/markup-compatibility/2006" xmlns:mv="urn:schemas-microsoft-com:mac:vml" xmlns:o="urn:schemas-microsoft-com:office:office" xmlns:r="http://schemas.openxmlformats.org/officeDocument/2006/relationships" xmlns:m="http://schemas.openxmlformats.org/officeDocument/2006/math" xmlns:v="urn:schemas-microsoft-com:vml" xmlns:wp14="http://schemas.microsoft.com/office/word/2010/wordprocessingDrawing" xmlns:wp="http://schemas.openxmlformats.org/drawingml/2006/wordprocessingDrawing" xmlns:w10="urn:schemas-microsoft-com:office:word" xmlns:w="http://schemas.openxmlformats.org/wordprocessingml/2006/main" xmlns:w14="http://schemas.microsoft.com/office/word/2010/wordml" xmlns:wpg="http://schemas.microsoft.com/office/word/2010/wordprocessingGroup" xmlns:wpi="http://schemas.microsoft.com/office/word/2010/wordprocessingInk" xmlns:wne="http://schemas.microsoft.com/office/word/2006/wordml" xmlns:wps="http://schemas.microsoft.com/office/word/2010/wordprocessingShape" mc:Ignorable="w14 wp14">
+  <w:docDefaults>
+    <w:rPrDefault>
+      <w:rPr>
+        <w:rFonts w:asciiTheme="minorHAnsi" w:eastAsiaTheme="minorEastAsia" w:hAnsiTheme="minorHAnsi" w:cstheme="minorBidi"/>
+        <w:sz w:val="24"/>
+        <w:szCs w:val="24"/>
+        <w:lang w:val="en-US" w:eastAsia="ja-JP" w:bidi="ar-SA"/>
+      </w:rPr>
+    </w:rPrDefault>
+    <w:pPrDefault/>
+  </w:docDefaults>
+  <w:latentStyles w:defLockedState="0" w:defUIPriority="99" w:defSemiHidden="1" w:defUnhideWhenUsed="1" w:defQFormat="0" w:count="276">
+    <w:lsdException w:name="Normal" w:semiHidden="0" w:uiPriority="0" w:unhideWhenUsed="0" w:qFormat="1"/>
+    <w:lsdException w:name="heading 1" w:semiHidden="0" w:uiPriority="9" w:unhideWhenUsed="0" w:qFormat="1"/>
+    <w:lsdException w:name="heading 2" w:uiPriority="9" w:qFormat="1"/>
+    <w:lsdException w:name="heading 3" w:uiPriority="9" w:qFormat="1"/>
+    <w:lsdException w:name="heading 4" w:uiPriority="9" w:qFormat="1"/>
+    <w:lsdException w:name="heading 5" w:uiPriority="9" w:qFormat="1"/>
+    <w:lsdException w:name="heading 6" w:uiPriority="9" w:qFormat="1"/>
+    <w:lsdException w:name="heading 7" w:uiPriority="9" w:qFormat="1"/>
+    <w:lsdException w:name="heading 8" w:uiPriority="9" w:qFormat="1"/>
+    <w:lsdException w:name="heading 9" w:uiPriority="9" w:qFormat="1"/>
+    <w:lsdException w:name="toc 1" w:uiPriority="39"/>
+    <w:lsdException w:name="toc 2" w:uiPriority="39"/>
+    <w:lsdException w:name="toc 3" w:uiPriority="39"/>
+    <w:lsdException w:name="toc 4" w:uiPriority="39"/>
+    <w:lsdException w:name="toc 5" w:uiPriority="39"/>
+    <w:lsdException w:name="toc 6" w:uiPriority="39"/>
+    <w:lsdException w:name="toc 7" w:uiPriority="39"/>
+    <w:lsdException w:name="toc 8" w:uiPriority="39"/>
+    <w:lsdException w:name="toc 9" w:uiPriority="39"/>
+    <w:lsdException w:name="caption" w:uiPriority="35" w:qFormat="1"/>
+    <w:lsdException w:name="Title" w:semiHidden="0" w:uiPriority="10" w:unhideWhenUsed="0" w:qFormat="1"/>
+    <w:lsdException w:name="Default Paragraph Font" w:uiPriority="1"/>
+    <w:lsdException w:name="Subtitle" w:semiHidden="0" w:uiPriority="11" w:unhideWhenUsed="0" w:qFormat="1"/>
+    <w:lsdException w:name="Strong" w:semiHidden="0" w:uiPriority="22" w:unhideWhenUsed="0" w:qFormat="1"/>
+    <w:lsdException w:name="Emphasis" w:semiHidden="0" w:uiPriority="20" w:unhideWhenUsed="0" w:qFormat="1"/>
+    <w:lsdException w:name="Table Grid" w:semiHidden="0" w:uiPriority="59" w:unhideWhenUsed="0"/>
+    <w:lsdException w:name="Placeholder Text" w:unhideWhenUsed="0"/>
+    <w:lsdException w:name="No Spacing" w:semiHidden="0" w:uiPriority="1" w:unhideWhenUsed="0" w:qFormat="1"/>
+    <w:lsdException w:name="Light Shading" w:semiHidden="0" w:uiPriority="60" w:unhideWhenUsed="0"/>
+    <w:lsdException w:name="Light List" w:semiHidden="0" w:uiPriority="61" w:unhideWhenUsed="0"/>
+    <w:lsdException w:name="Light Grid" w:semiHidden="0" w:uiPriority="62" w:unhideWhenUsed="0"/>
+    <w:lsdException w:name="Medium Shading 1" w:semiHidden="0" w:uiPriority="63" w:unhideWhenUsed="0"/>
+    <w:lsdException w:name="Medium Shading 2" w:semiHidden="0" w:uiPriority="64" w:unhideWhenUsed="0"/>
+    <w:lsdException w:name="Medium List 1" w:semiHidden="0" w:uiPriority="65" w:unhideWhenUsed="0"/>
+    <w:lsdException w:name="Medium List 2" w:semiHidden="0" w:uiPriority="66" w:unhideWhenUsed="0"/>
+    <w:lsdException w:name="Medium Grid 1" w:semiHidden="0" w:uiPriority="67" w:unhideWhenUsed="0"/>
+    <w:lsdException w:name="Medium Grid 2" w:semiHidden="0" w:uiPriority="68" w:unhideWhenUsed="0"/>
+    <w:lsdException w:name="Medium Grid 3" w:semiHidden="0" w:uiPriority="69" w:unhideWhenUsed="0"/>
+    <w:lsdException w:name="Dark List" w:semiHidden="0" w:uiPriority="70" w:unhideWhenUsed="0"/>
+    <w:lsdException w:name="Colorful Shading" w:semiHidden="0" w:uiPriority="71" w:unhideWhenUsed="0"/>
+    <w:lsdException w:name="Colorful List" w:semiHidden="0" w:uiPriority="72" w:unhideWhenUsed="0"/>
+    <w:lsdException w:name="Colorful Grid" w:semiHidden="0" w:uiPriority="73" w:unhideWhenUsed="0"/>
+    <w:lsdException w:name="Light Shading Accent 1" w:semiHidden="0" w:uiPriority="60" w:unhideWhenUsed="0"/>
+    <w:lsdException w:name="Light List Accent 1" w:semiHidden="0" w:uiPriority="61" w:unhideWhenUsed="0"/>
+    <w:lsdException w:name="Light Grid Accent 1" w:semiHidden="0" w:uiPriority="62" w:unhideWhenUsed="0"/>
+    <w:lsdException w:name="Medium Shading 1 Accent 1" w:semiHidden="0" w:uiPriority="63" w:unhideWhenUsed="0"/>
+    <w:lsdException w:name="Medium Shading 2 Accent 1" w:semiHidden="0" w:uiPriority="64" w:unhideWhenUsed="0"/>
+    <w:lsdException w:name="Medium List 1 Accent 1" w:semiHidden="0" w:uiPriority="65" w:unhideWhenUsed="0"/>
+    <w:lsdException w:name="Revision" w:unhideWhenUsed="0"/>
+    <w:lsdException w:name="List Paragraph" w:semiHidden="0" w:uiPriority="34" w:unhideWhenUsed="0" w:qFormat="1"/>
+    <w:lsdException w:name="Quote" w:semiHidden="0" w:uiPriority="29" w:unhideWhenUsed="0" w:qFormat="1"/>
+    <w:lsdException w:name="Intense Quote" w:semiHidden="0" w:uiPriority="30" w:unhideWhenUsed="0" w:qFormat="1"/>
+    <w:lsdException w:name="Medium List 2 Accent 1" w:semiHidden="0" w:uiPriority="66" w:unhideWhenUsed="0"/>
+    <w:lsdException w:name="Medium Grid 1 Accent 1" w:semiHidden="0" w:uiPriority="67" w:unhideWhenUsed="0"/>
+    <w:lsdException w:name="Medium Grid 2 Accent 1" w:semiHidden="0" w:uiPriority="68" w:unhideWhenUsed="0"/>
+    <w:lsdException w:name="Medium Grid 3 Accent 1" w:semiHidden="0" w:uiPriority="69" w:unhideWhenUsed="0"/>
+    <w:lsdException w:name="Dark List Accent 1" w:semiHidden="0" w:uiPriority="70" w:unhideWhenUsed="0"/>
+    <w:lsdException w:name="Colorful Shading Accent 1" w:semiHidden="0" w:uiPriority="71" w:unhideWhenUsed="0"/>
+    <w:lsdException w:name="Colorful List Accent 1" w:semiHidden="0" w:uiPriority="72" w:unhideWhenUsed="0"/>
+    <w:lsdException w:name="Colorful Grid Accent 1" w:semiHidden="0" w:uiPriority="73" w:unhideWhenUsed="0"/>
+    <w:lsdException w:name="Light Shading Accent 2" w:semiHidden="0" w:uiPriority="60" w:unhideWhenUsed="0"/>
+    <w:lsdException w:name="Light List Accent 2" w:semiHidden="0" w:uiPriority="61" w:unhideWhenUsed="0"/>
+    <w:lsdException w:name="Light Grid Accent 2" w:semiHidden="0" w:uiPriority="62" w:unhideWhenUsed="0"/>
+    <w:lsdException w:name="Medium Shading 1 Accent 2" w:semiHidden="0" w:uiPriority="63" w:unhideWhenUsed="0"/>
+    <w:lsdException w:name="Medium Shading 2 Accent 2" w:semiHidden="0" w:uiPriority="64" w:unhideWhenUsed="0"/>
+    <w:lsdException w:name="Medium List 1 Accent 2" w:semiHidden="0" w:uiPriority="65" w:unhideWhenUsed="0"/>
+    <w:lsdException w:name="Medium List 2 Accent 2" w:semiHidden="0" w:uiPriority="66" w:unhideWhenUsed="0"/>
+    <w:lsdException w:name="Medium Grid 1 Accent 2" w:semiHidden="0" w:uiPriority="67" w:unhideWhenUsed="0"/>
+    <w:lsdException w:name="Medium Grid 2 Accent 2" w:semiHidden="0" w:uiPriority="68" w:unhideWhenUsed="0"/>
+    <w:lsdException w:name="Medium Grid 3 Accent 2" w:semiHidden="0" w:uiPriority="69" w:unhideWhenUsed="0"/>
+    <w:lsdException w:name="Dark List Accent 2" w:semiHidden="0" w:uiPriority="70" w:unhideWhenUsed="0"/>
+    <w:lsdException w:name="Colorful Shading Accent 2" w:semiHidden="0" w:uiPriority="71" w:unhideWhenUsed="0"/>
+    <w:lsdException w:name="Colorful List Accent 2" w:semiHidden="0" w:uiPriority="72" w:unhideWhenUsed="0"/>
+    <w:lsdException w:name="Colorful Grid Accent 2" w:semiHidden="0" w:uiPriority="73" w:unhideWhenUsed="0"/>
+    <w:lsdException w:name="Light Shading Accent 3" w:semiHidden="0" w:uiPriority="60" w:unhideWhenUsed="0"/>
+    <w:lsdException w:name="Light List Accent 3" w:semiHidden="0" w:uiPriority="61" w:unhideWhenUsed="0"/>
+    <w:lsdException w:name="Light Grid Accent 3" w:semiHidden="0" w:uiPriority="62" w:unhideWhenUsed="0"/>
+    <w:lsdException w:name="Medium Shading 1 Accent 3" w:semiHidden="0" w:uiPriority="63" w:unhideWhenUsed="0"/>
+    <w:lsdException w:name="Medium Shading 2 Accent 3" w:semiHidden="0" w:uiPriority="64" w:unhideWhenUsed="0"/>
+    <w:lsdException w:name="Medium List 1 Accent 3" w:semiHidden="0" w:uiPriority="65" w:unhideWhenUsed="0"/>
+    <w:lsdException w:name="Medium List 2 Accent 3" w:semiHidden="0" w:uiPriority="66" w:unhideWhenUsed="0"/>
+    <w:lsdException w:name="Medium Grid 1 Accent 3" w:semiHidden="0" w:uiPriority="67" w:unhideWhenUsed="0"/>
+    <w:lsdException w:name="Medium Grid 2 Accent 3" w:semiHidden="0" w:uiPriority="68" w:unhideWhenUsed="0"/>
+    <w:lsdException w:name="Medium Grid 3 Accent 3" w:semiHidden="0" w:uiPriority="69" w:unhideWhenUsed="0"/>
+    <w:lsdException w:name="Dark List Accent 3" w:semiHidden="0" w:uiPriority="70" w:unhideWhenUsed="0"/>
+    <w:lsdException w:name="Colorful Shading Accent 3" w:semiHidden="0" w:uiPriority="71" w:unhideWhenUsed="0"/>
+    <w:lsdException w:name="Colorful List Accent 3" w:semiHidden="0" w:uiPriority="72" w:unhideWhenUsed="0"/>
+    <w:lsdException w:name="Colorful Grid Accent 3" w:semiHidden="0" w:uiPriority="73" w:unhideWhenUsed="0"/>
+    <w:lsdException w:name="Light Shading Accent 4" w:semiHidden="0" w:uiPriority="60" w:unhideWhenUsed="0"/>
+    <w:lsdException w:name="Light List Accent 4" w:semiHidden="0" w:uiPriority="61" w:unhideWhenUsed="0"/>
+    <w:lsdException w:name="Light Grid Accent 4" w:semiHidden="0" w:uiPriority="62" w:unhideWhenUsed="0"/>
+    <w:lsdException w:name="Medium Shading 1 Accent 4" w:semiHidden="0" w:uiPriority="63" w:unhideWhenUsed="0"/>
+    <w:lsdException w:name="Medium Shading 2 Accent 4" w:semiHidden="0" w:uiPriority="64" w:unhideWhenUsed="0"/>
+    <w:lsdException w:name="Medium List 1 Accent 4" w:semiHidden="0" w:uiPriority="65" w:unhideWhenUsed="0"/>
+    <w:lsdException w:name="Medium List 2 Accent 4" w:semiHidden="0" w:uiPriority="66" w:unhideWhenUsed="0"/>
+    <w:lsdException w:name="Medium Grid 1 Accent 4" w:semiHidden="0" w:uiPriority="67" w:unhideWhenUsed="0"/>
+    <w:lsdException w:name="Medium Grid 2 Accent 4" w:semiHidden="0" w:uiPriority="68" w:unhideWhenUsed="0"/>
+    <w:lsdException w:name="Medium Grid 3 Accent 4" w:semiHidden="0" w:uiPriority="69" w:unhideWhenUsed="0"/>
+    <w:lsdException w:name="Dark List Accent 4" w:semiHidden="0" w:uiPriority="70" w:unhideWhenUsed="0"/>
+    <w:lsdException w:name="Colorful Shading Accent 4" w:semiHidden="0" w:uiPriority="71" w:unhideWhenUsed="0"/>
+    <w:lsdException w:name="Colorful List Accent 4" w:semiHidden="0" w:uiPriority="72" w:unhideWhenUsed="0"/>
+    <w:lsdException w:name="Colorful Grid Accent 4" w:semiHidden="0" w:uiPriority="73" w:unhideWhenUsed="0"/>
+    <w:lsdException w:name="Light Shading Accent 5" w:semiHidden="0" w:uiPriority="60" w:unhideWhenUsed="0"/>
+    <w:lsdException w:name="Light List Accent 5" w:semiHidden="0" w:uiPriority="61" w:unhideWhenUsed="0"/>
+    <w:lsdException w:name="Light Grid Accent 5" w:semiHidden="0" w:uiPriority="62" w:unhideWhenUsed="0"/>
+    <w:lsdException w:name="Medium Shading 1 Accent 5" w:semiHidden="0" w:uiPriority="63" w:unhideWhenUsed="0"/>
+    <w:lsdException w:name="Medium Shading 2 Accent 5" w:semiHidden="0" w:uiPriority="64" w:unhideWhenUsed="0"/>
+    <w:lsdException w:name="Medium List 1 Accent 5" w:semiHidden="0" w:uiPriority="65" w:unhideWhenUsed="0"/>
+    <w:lsdException w:name="Medium List 2 Accent 5" w:semiHidden="0" w:uiPriority="66" w:unhideWhenUsed="0"/>
+    <w:lsdException w:name="Medium Grid 1 Accent 5" w:semiHidden="0" w:uiPriority="67" w:unhideWhenUsed="0"/>
+    <w:lsdException w:name="Medium Grid 2 Accent 5" w:semiHidden="0" w:uiPriority="68" w:unhideWhenUsed="0"/>
+    <w:lsdException w:name="Medium Grid 3 Accent 5" w:semiHidden="0" w:uiPriority="69" w:unhideWhenUsed="0"/>
+    <w:lsdException w:name="Dark List Accent 5" w:semiHidden="0" w:uiPriority="70" w:unhideWhenUsed="0"/>
+    <w:lsdException w:name="Colorful Shading Accent 5" w:semiHidden="0" w:uiPriority="71" w:unhideWhenUsed="0"/>
+    <w:lsdException w:name="Colorful List Accent 5" w:semiHidden="0" w:uiPriority="72" w:unhideWhenUsed="0"/>
+    <w:lsdException w:name="Colorful Grid Accent 5" w:semiHidden="0" w:uiPriority="73" w:unhideWhenUsed="0"/>
+    <w:lsdException w:name="Light Shading Accent 6" w:semiHidden="0" w:uiPriority="60" w:unhideWhenUsed="0"/>
+    <w:lsdException w:name="Light List Accent 6" w:semiHidden="0" w:uiPriority="61" w:unhideWhenUsed="0"/>
+    <w:lsdException w:name="Light Grid Accent 6" w:semiHidden="0" w:uiPriority="62" w:unhideWhenUsed="0"/>
+    <w:lsdException w:name="Medium Shading 1 Accent 6" w:semiHidden="0" w:uiPriority="63" w:unhideWhenUsed="0"/>
+    <w:lsdException w:name="Medium Shading 2 Accent 6" w:semiHidden="0" w:uiPriority="64" w:unhideWhenUsed="0"/>
+    <w:lsdException w:name="Medium List 1 Accent 6" w:semiHidden="0" w:uiPriority="65" w:unhideWhenUsed="0"/>
+    <w:lsdException w:name="Medium List 2 Accent 6" w:semiHidden="0" w:uiPriority="66" w:unhideWhenUsed="0"/>
+    <w:lsdException w:name="Medium Grid 1 Accent 6" w:semiHidden="0" w:uiPriority="67" w:unhideWhenUsed="0"/>
+    <w:lsdException w:name="Medium Grid 2 Accent 6" w:semiHidden="0" w:uiPriority="68" w:unhideWhenUsed="0"/>
+    <w:lsdException w:name="Medium Grid 3 Accent 6" w:semiHidden="0" w:uiPriority="69" w:unhideWhenUsed="0"/>
+    <w:lsdException w:name="Dark List Accent 6" w:semiHidden="0" w:uiPriority="70" w:unhideWhenUsed="0"/>
+    <w:lsdException w:name="Colorful Shading Accent 6" w:semiHidden="0" w:uiPriority="71" w:unhideWhenUsed="0"/>
+    <w:lsdException w:name="Colorful List Accent 6" w:semiHidden="0" w:uiPriority="72" w:unhideWhenUsed="0"/>
+    <w:lsdException w:name="Colorful Grid Accent 6" w:semiHidden="0" w:uiPriority="73" w:unhideWhenUsed="0"/>
+    <w:lsdException w:name="Subtle Emphasis" w:semiHidden="0" w:uiPriority="19" w:unhideWhenUsed="0" w:qFormat="1"/>
+    <w:lsdException w:name="Intense Emphasis" w:semiHidden="0" w:uiPriority="21" w:unhideWhenUsed="0" w:qFormat="1"/>
+    <w:lsdException w:name="Subtle Reference" w:semiHidden="0" w:uiPriority="31" w:unhideWhenUsed="0" w:qFormat="1"/>
+    <w:lsdException w:name="Intense Reference" w:semiHidden="0" w:uiPriority="32" w:unhideWhenUsed="0" w:qFormat="1"/>
+    <w:lsdException w:name="Book Title" w:semiHidden="0" w:uiPriority="33" w:unhideWhenUsed="0" w:qFormat="1"/>
+    <w:lsdException w:name="Bibliography" w:uiPriority="37"/>
+    <w:lsdException w:name="TOC Heading" w:uiPriority="39" w:qFormat="1"/>
+  </w:latentStyles>
+  <w:style w:type="paragraph" w:default="1" w:styleId="Normal">
+    <w:name w:val="Normal"/>
+    <w:qFormat/>
+  </w:style>
+  <w:style w:type="character" w:default="1" w:styleId="DefaultParagraphFont">
+    <w:name w:val="Default Paragraph Font"/>
+    <w:uiPriority w:val="1"/>
+    <w:semiHidden/>
+    <w:unhideWhenUsed/>
+  </w:style>
+  <w:style w:type="table" w:default="1" w:styleId="TableNormal">
+    <w:name w:val="Normal Table"/>
+    <w:uiPriority w:val="99"/>
+    <w:semiHidden/>
+    <w:unhideWhenUsed/>
+    <w:tblPr>
+      <w:tblInd w:w="0" w:type="dxa"/>
+      <w:tblCellMar>
+        <w:top w:w="0" w:type="dxa"/>
+        <w:left w:w="108" w:type="dxa"/>
+        <w:bottom w:w="0" w:type="dxa"/>
+        <w:right w:w="108" w:type="dxa"/>
+      </w:tblCellMar>
+    </w:tblPr>
+  </w:style>
+  <w:style w:type="numbering" w:default="1" w:styleId="NoList">
+    <w:name w:val="No List"/>
+    <w:uiPriority w:val="99"/>
+    <w:semiHidden/>
+    <w:unhideWhenUsed/>
   </w:style>
 </w:styles>
 </file>

</xml_diff>